<commit_message>
Adding the full project file with table content
</commit_message>
<xml_diff>
--- a/Documentaion/Introduction.docx
+++ b/Documentaion/Introduction.docx
@@ -1,12 +1,11 @@
 
 <file path=word/document.xml><?xml version="1.0" encoding="utf-8"?>
-<w:document xmlns:wpc="http://schemas.microsoft.com/office/word/2010/wordprocessingCanvas" xmlns:mc="http://schemas.openxmlformats.org/markup-compatibility/2006" xmlns:o="urn:schemas-microsoft-com:office:office" xmlns:r="http://schemas.openxmlformats.org/officeDocument/2006/relationships" xmlns:m="http://schemas.openxmlformats.org/officeDocument/2006/math" xmlns:v="urn:schemas-microsoft-com:vml" xmlns:wp14="http://schemas.microsoft.com/office/word/2010/wordprocessingDrawing" xmlns:wp="http://schemas.openxmlformats.org/drawingml/2006/wordprocessingDrawing" xmlns:w10="urn:schemas-microsoft-com:office:word" xmlns:w="http://schemas.openxmlformats.org/wordprocessingml/2006/main" xmlns:w14="http://schemas.microsoft.com/office/word/2010/wordml" xmlns:w15="http://schemas.microsoft.com/office/word/2012/wordml" xmlns:wpg="http://schemas.microsoft.com/office/word/2010/wordprocessingGroup" xmlns:wpi="http://schemas.microsoft.com/office/word/2010/wordprocessingInk" xmlns:wne="http://schemas.microsoft.com/office/word/2006/wordml" xmlns:wps="http://schemas.microsoft.com/office/word/2010/wordprocessingShape" mc:Ignorable="w14 w15 wp14">
+<w:document xmlns:wpc="http://schemas.microsoft.com/office/word/2010/wordprocessingCanvas" xmlns:cx="http://schemas.microsoft.com/office/drawing/2014/chartex" xmlns:cx1="http://schemas.microsoft.com/office/drawing/2015/9/8/chartex" xmlns:cx2="http://schemas.microsoft.com/office/drawing/2015/10/21/chartex" xmlns:cx3="http://schemas.microsoft.com/office/drawing/2016/5/9/chartex" xmlns:cx4="http://schemas.microsoft.com/office/drawing/2016/5/10/chartex" xmlns:cx5="http://schemas.microsoft.com/office/drawing/2016/5/11/chartex" xmlns:cx6="http://schemas.microsoft.com/office/drawing/2016/5/12/chartex" xmlns:cx7="http://schemas.microsoft.com/office/drawing/2016/5/13/chartex" xmlns:cx8="http://schemas.microsoft.com/office/drawing/2016/5/14/chartex" xmlns:mc="http://schemas.openxmlformats.org/markup-compatibility/2006" xmlns:aink="http://schemas.microsoft.com/office/drawing/2016/ink" xmlns:am3d="http://schemas.microsoft.com/office/drawing/2017/model3d" xmlns:o="urn:schemas-microsoft-com:office:office" xmlns:r="http://schemas.openxmlformats.org/officeDocument/2006/relationships" xmlns:m="http://schemas.openxmlformats.org/officeDocument/2006/math" xmlns:v="urn:schemas-microsoft-com:vml" xmlns:wp14="http://schemas.microsoft.com/office/word/2010/wordprocessingDrawing" xmlns:wp="http://schemas.openxmlformats.org/drawingml/2006/wordprocessingDrawing" xmlns:w10="urn:schemas-microsoft-com:office:word" xmlns:w="http://schemas.openxmlformats.org/wordprocessingml/2006/main" xmlns:w14="http://schemas.microsoft.com/office/word/2010/wordml" xmlns:w15="http://schemas.microsoft.com/office/word/2012/wordml" xmlns:w16cid="http://schemas.microsoft.com/office/word/2016/wordml/cid" xmlns:w16se="http://schemas.microsoft.com/office/word/2015/wordml/symex" xmlns:wpg="http://schemas.microsoft.com/office/word/2010/wordprocessingGroup" xmlns:wpi="http://schemas.microsoft.com/office/word/2010/wordprocessingInk" xmlns:wne="http://schemas.microsoft.com/office/word/2006/wordml" xmlns:wps="http://schemas.microsoft.com/office/word/2010/wordprocessingShape" mc:Ignorable="w14 w15 w16se w16cid wp14">
   <w:body>
     <w:p>
       <w:pPr>
         <w:bidi/>
         <w:rPr>
-          <w:rFonts w:hint="cs"/>
           <w:sz w:val="24"/>
           <w:szCs w:val="24"/>
           <w:rtl/>
@@ -439,7 +438,7 @@
     </w:p>
     <w:p>
       <w:pPr>
-        <w:pStyle w:val="a9"/>
+        <w:pStyle w:val="BodyText"/>
         <w:rPr>
           <w:sz w:val="28"/>
           <w:szCs w:val="28"/>
@@ -489,12 +488,12 @@
     </w:p>
     <w:p>
       <w:pPr>
-        <w:pStyle w:val="a9"/>
-      </w:pPr>
-    </w:p>
-    <w:p>
-      <w:pPr>
-        <w:pStyle w:val="a9"/>
+        <w:pStyle w:val="BodyText"/>
+      </w:pPr>
+    </w:p>
+    <w:p>
+      <w:pPr>
+        <w:pStyle w:val="BodyText"/>
         <w:rPr>
           <w:sz w:val="28"/>
           <w:szCs w:val="28"/>
@@ -526,7 +525,7 @@
     </w:p>
     <w:p>
       <w:pPr>
-        <w:pStyle w:val="a9"/>
+        <w:pStyle w:val="BodyText"/>
         <w:rPr>
           <w:sz w:val="28"/>
           <w:szCs w:val="28"/>
@@ -551,7 +550,7 @@
     </w:p>
     <w:p>
       <w:pPr>
-        <w:pStyle w:val="a9"/>
+        <w:pStyle w:val="BodyText"/>
         <w:rPr>
           <w:sz w:val="28"/>
           <w:szCs w:val="28"/>
@@ -705,7 +704,7 @@
     </w:p>
     <w:p>
       <w:pPr>
-        <w:pStyle w:val="5"/>
+        <w:pStyle w:val="TOC5"/>
         <w:tabs>
           <w:tab w:val="left" w:pos="360"/>
         </w:tabs>
@@ -813,7 +812,7 @@
     </w:p>
     <w:p>
       <w:pPr>
-        <w:pStyle w:val="10"/>
+        <w:pStyle w:val="TOC1"/>
         <w:rPr>
           <w:rFonts w:ascii="Calibri" w:hAnsi="Calibri"/>
           <w:b w:val="0"/>
@@ -896,7 +895,7 @@
     </w:p>
     <w:p>
       <w:pPr>
-        <w:pStyle w:val="10"/>
+        <w:pStyle w:val="TOC1"/>
       </w:pPr>
       <w:hyperlink w:anchor="_Toc222557979" w:history="1">
         <w:r>
@@ -978,7 +977,7 @@
     </w:p>
     <w:p>
       <w:pPr>
-        <w:pStyle w:val="10"/>
+        <w:pStyle w:val="TOC1"/>
         <w:rPr>
           <w:rFonts w:ascii="Calibri" w:hAnsi="Calibri"/>
           <w:b w:val="0"/>
@@ -1067,7 +1066,7 @@
     </w:p>
     <w:p>
       <w:pPr>
-        <w:pStyle w:val="10"/>
+        <w:pStyle w:val="TOC1"/>
       </w:pPr>
       <w:hyperlink w:anchor="_Toc222557981" w:history="1">
         <w:r>
@@ -1149,7 +1148,7 @@
     </w:p>
     <w:p>
       <w:pPr>
-        <w:pStyle w:val="10"/>
+        <w:pStyle w:val="TOC1"/>
       </w:pPr>
       <w:hyperlink w:anchor="_Toc222557981" w:history="1">
         <w:r>
@@ -1231,7 +1230,7 @@
     </w:p>
     <w:p>
       <w:pPr>
-        <w:pStyle w:val="10"/>
+        <w:pStyle w:val="TOC1"/>
       </w:pPr>
       <w:hyperlink w:anchor="_Toc222557981" w:history="1">
         <w:r>
@@ -1313,7 +1312,7 @@
     </w:p>
     <w:p>
       <w:pPr>
-        <w:pStyle w:val="10"/>
+        <w:pStyle w:val="TOC1"/>
         <w:rPr>
           <w:webHidden/>
         </w:rPr>
@@ -1374,7 +1373,7 @@
     </w:p>
     <w:p>
       <w:pPr>
-        <w:pStyle w:val="5"/>
+        <w:pStyle w:val="TOC5"/>
         <w:tabs>
           <w:tab w:val="left" w:pos="360"/>
         </w:tabs>
@@ -1386,7 +1385,7 @@
     </w:p>
     <w:p>
       <w:pPr>
-        <w:pStyle w:val="5"/>
+        <w:pStyle w:val="TOC5"/>
         <w:tabs>
           <w:tab w:val="left" w:pos="360"/>
         </w:tabs>
@@ -1522,7 +1521,7 @@
     </w:p>
     <w:p>
       <w:pPr>
-        <w:pStyle w:val="10"/>
+        <w:pStyle w:val="TOC1"/>
         <w:rPr>
           <w:rFonts w:ascii="Calibri" w:hAnsi="Calibri"/>
           <w:b w:val="0"/>
@@ -1599,7 +1598,7 @@
     </w:p>
     <w:p>
       <w:pPr>
-        <w:pStyle w:val="10"/>
+        <w:pStyle w:val="TOC1"/>
         <w:rPr>
           <w:rFonts w:ascii="Calibri" w:hAnsi="Calibri"/>
           <w:b w:val="0"/>
@@ -1676,7 +1675,7 @@
     </w:p>
     <w:p>
       <w:pPr>
-        <w:pStyle w:val="10"/>
+        <w:pStyle w:val="TOC1"/>
         <w:rPr>
           <w:rFonts w:ascii="Calibri" w:hAnsi="Calibri"/>
           <w:b w:val="0"/>
@@ -1753,7 +1752,7 @@
     </w:p>
     <w:p>
       <w:pPr>
-        <w:pStyle w:val="20"/>
+        <w:pStyle w:val="TOC2"/>
         <w:rPr>
           <w:rFonts w:ascii="Calibri" w:hAnsi="Calibri"/>
           <w:sz w:val="22"/>
@@ -1828,7 +1827,7 @@
     </w:p>
     <w:p>
       <w:pPr>
-        <w:pStyle w:val="10"/>
+        <w:pStyle w:val="TOC1"/>
         <w:rPr>
           <w:rFonts w:ascii="Calibri" w:hAnsi="Calibri"/>
           <w:b w:val="0"/>
@@ -1905,7 +1904,7 @@
     </w:p>
     <w:p>
       <w:pPr>
-        <w:pStyle w:val="20"/>
+        <w:pStyle w:val="TOC2"/>
         <w:rPr>
           <w:rFonts w:ascii="Calibri" w:hAnsi="Calibri"/>
           <w:sz w:val="22"/>
@@ -1980,7 +1979,7 @@
     </w:p>
     <w:p>
       <w:pPr>
-        <w:pStyle w:val="20"/>
+        <w:pStyle w:val="TOC2"/>
         <w:rPr>
           <w:rFonts w:ascii="Calibri" w:hAnsi="Calibri"/>
           <w:sz w:val="22"/>
@@ -2055,7 +2054,7 @@
     </w:p>
     <w:p>
       <w:pPr>
-        <w:pStyle w:val="20"/>
+        <w:pStyle w:val="TOC2"/>
         <w:rPr>
           <w:rFonts w:ascii="Calibri" w:hAnsi="Calibri"/>
           <w:sz w:val="22"/>
@@ -2130,7 +2129,7 @@
     </w:p>
     <w:p>
       <w:pPr>
-        <w:pStyle w:val="10"/>
+        <w:pStyle w:val="TOC1"/>
         <w:rPr>
           <w:rFonts w:ascii="Calibri" w:hAnsi="Calibri"/>
           <w:b w:val="0"/>
@@ -2207,7 +2206,7 @@
     </w:p>
     <w:p>
       <w:pPr>
-        <w:pStyle w:val="20"/>
+        <w:pStyle w:val="TOC2"/>
         <w:rPr>
           <w:rFonts w:ascii="Calibri" w:hAnsi="Calibri"/>
           <w:sz w:val="22"/>
@@ -2282,7 +2281,7 @@
     </w:p>
     <w:p>
       <w:pPr>
-        <w:pStyle w:val="20"/>
+        <w:pStyle w:val="TOC2"/>
         <w:rPr>
           <w:rFonts w:ascii="Calibri" w:hAnsi="Calibri"/>
           <w:sz w:val="22"/>
@@ -2357,7 +2356,7 @@
     </w:p>
     <w:p>
       <w:pPr>
-        <w:pStyle w:val="20"/>
+        <w:pStyle w:val="TOC2"/>
         <w:rPr>
           <w:rFonts w:ascii="Calibri" w:hAnsi="Calibri"/>
           <w:sz w:val="22"/>
@@ -2432,7 +2431,7 @@
     </w:p>
     <w:p>
       <w:pPr>
-        <w:pStyle w:val="20"/>
+        <w:pStyle w:val="TOC2"/>
       </w:pPr>
       <w:hyperlink w:anchor="_Toc222557991" w:history="1">
         <w:r>
@@ -2501,12 +2500,12 @@
     </w:p>
     <w:p>
       <w:pPr>
-        <w:pStyle w:val="20"/>
-      </w:pPr>
-    </w:p>
-    <w:p>
-      <w:pPr>
-        <w:pStyle w:val="20"/>
+        <w:pStyle w:val="TOC2"/>
+      </w:pPr>
+    </w:p>
+    <w:p>
+      <w:pPr>
+        <w:pStyle w:val="TOC2"/>
         <w:rPr>
           <w:rFonts w:ascii="Calibri" w:hAnsi="Calibri"/>
           <w:sz w:val="22"/>
@@ -2517,7 +2516,7 @@
     </w:p>
     <w:p>
       <w:pPr>
-        <w:pStyle w:val="5"/>
+        <w:pStyle w:val="TOC5"/>
         <w:tabs>
           <w:tab w:val="left" w:pos="360"/>
         </w:tabs>
@@ -2645,7 +2644,7 @@
     </w:p>
     <w:p>
       <w:pPr>
-        <w:pStyle w:val="10"/>
+        <w:pStyle w:val="TOC1"/>
         <w:outlineLvl w:val="2"/>
         <w:rPr>
           <w:rFonts w:ascii="Calibri" w:hAnsi="Calibri"/>
@@ -2672,8 +2671,6 @@
           </w:rPr>
           <w:tab/>
         </w:r>
-        <w:bookmarkStart w:id="0" w:name="_GoBack"/>
-        <w:bookmarkEnd w:id="0"/>
         <w:r>
           <w:rPr>
             <w:webHidden/>
@@ -2719,12 +2716,12 @@
     </w:p>
     <w:p>
       <w:pPr>
-        <w:pStyle w:val="10"/>
-      </w:pPr>
-    </w:p>
-    <w:p>
-      <w:pPr>
-        <w:pStyle w:val="5"/>
+        <w:pStyle w:val="TOC1"/>
+      </w:pPr>
+    </w:p>
+    <w:p>
+      <w:pPr>
+        <w:pStyle w:val="TOC5"/>
         <w:tabs>
           <w:tab w:val="left" w:pos="360"/>
         </w:tabs>
@@ -2839,7 +2836,7 @@
     </w:p>
     <w:p>
       <w:pPr>
-        <w:pStyle w:val="10"/>
+        <w:pStyle w:val="TOC1"/>
         <w:rPr>
           <w:rFonts w:ascii="Calibri" w:hAnsi="Calibri"/>
           <w:b w:val="0"/>
@@ -2922,7 +2919,7 @@
     </w:p>
     <w:p>
       <w:pPr>
-        <w:pStyle w:val="10"/>
+        <w:pStyle w:val="TOC1"/>
         <w:rPr>
           <w:color w:val="0000FF"/>
           <w:u w:val="single"/>
@@ -3002,7 +2999,7 @@
     </w:p>
     <w:p>
       <w:pPr>
-        <w:pStyle w:val="10"/>
+        <w:pStyle w:val="TOC1"/>
       </w:pPr>
       <w:hyperlink w:anchor="_Toc222557994" w:history="1">
         <w:r>
@@ -3084,7 +3081,7 @@
     </w:p>
     <w:p>
       <w:pPr>
-        <w:pStyle w:val="10"/>
+        <w:pStyle w:val="TOC1"/>
       </w:pPr>
       <w:hyperlink w:anchor="_Toc222557994" w:history="1">
         <w:r>
@@ -3166,7 +3163,7 @@
     </w:p>
     <w:p>
       <w:pPr>
-        <w:pStyle w:val="10"/>
+        <w:pStyle w:val="TOC1"/>
       </w:pPr>
       <w:hyperlink w:anchor="_Toc222557994" w:history="1">
         <w:r>
@@ -3248,7 +3245,7 @@
     </w:p>
     <w:p>
       <w:pPr>
-        <w:pStyle w:val="10"/>
+        <w:pStyle w:val="TOC1"/>
       </w:pPr>
       <w:hyperlink w:anchor="_Toc222557994" w:history="1">
         <w:r>
@@ -3330,7 +3327,7 @@
     </w:p>
     <w:p>
       <w:pPr>
-        <w:pStyle w:val="10"/>
+        <w:pStyle w:val="TOC1"/>
         <w:rPr>
           <w:rStyle w:val="Hyperlink"/>
           <w:color w:val="auto"/>
@@ -3462,6 +3459,8 @@
           <w:lang w:val="en-US"/>
         </w:rPr>
       </w:pPr>
+      <w:bookmarkStart w:id="0" w:name="_GoBack"/>
+      <w:bookmarkEnd w:id="0"/>
     </w:p>
     <w:p>
       <w:pPr>
@@ -3572,29 +3571,14 @@
     </w:p>
     <w:p>
       <w:pPr>
-        <w:autoSpaceDE w:val="0"/>
-        <w:autoSpaceDN w:val="0"/>
-        <w:adjustRightInd w:val="0"/>
-        <w:spacing w:line="360" w:lineRule="auto"/>
+        <w:pStyle w:val="Heading1"/>
         <w:jc w:val="center"/>
         <w:rPr>
-          <w:rFonts w:ascii="Arial" w:hAnsi="Arial" w:cs="Arial"/>
-          <w:b/>
-          <w:bCs/>
-          <w:color w:val="000000"/>
-          <w:sz w:val="96"/>
-          <w:szCs w:val="96"/>
           <w:lang w:val="en-US"/>
         </w:rPr>
       </w:pPr>
       <w:r>
         <w:rPr>
-          <w:rFonts w:ascii="Arial" w:hAnsi="Arial" w:cs="Arial"/>
-          <w:b/>
-          <w:bCs/>
-          <w:color w:val="000000"/>
-          <w:sz w:val="96"/>
-          <w:szCs w:val="96"/>
           <w:lang w:val="en-US"/>
         </w:rPr>
         <w:t>Chapter 1</w:t>
@@ -3733,19 +3717,7 @@
     </w:p>
     <w:p>
       <w:pPr>
-        <w:rPr>
-          <w:sz w:val="48"/>
-          <w:szCs w:val="48"/>
-        </w:rPr>
-      </w:pPr>
-    </w:p>
-    <w:p>
-      <w:pPr>
-        <w:pStyle w:val="a8"/>
-        <w:numPr>
-          <w:ilvl w:val="1"/>
-          <w:numId w:val="8"/>
-        </w:numPr>
+        <w:ind w:right="-58"/>
         <w:rPr>
           <w:b/>
           <w:bCs/>
@@ -3753,13 +3725,35 @@
           <w:szCs w:val="48"/>
         </w:rPr>
       </w:pPr>
-      <w:r>
+    </w:p>
+    <w:p>
+      <w:pPr>
+        <w:ind w:right="-58"/>
         <w:rPr>
           <w:b/>
           <w:bCs/>
           <w:sz w:val="48"/>
           <w:szCs w:val="48"/>
         </w:rPr>
+      </w:pPr>
+    </w:p>
+    <w:p>
+      <w:pPr>
+        <w:rPr>
+          <w:sz w:val="48"/>
+          <w:szCs w:val="48"/>
+        </w:rPr>
+      </w:pPr>
+    </w:p>
+    <w:p>
+      <w:pPr>
+        <w:pStyle w:val="Heading2"/>
+      </w:pPr>
+      <w:r>
+        <w:lastRenderedPageBreak/>
+        <w:t xml:space="preserve">1.1 </w:t>
+      </w:r>
+      <w:r>
         <w:t>Project Title</w:t>
       </w:r>
     </w:p>
@@ -3811,216 +3805,168 @@
     </w:p>
     <w:p>
       <w:pPr>
-        <w:pStyle w:val="a8"/>
-        <w:numPr>
-          <w:ilvl w:val="1"/>
-          <w:numId w:val="8"/>
-        </w:numPr>
+        <w:pStyle w:val="Heading2"/>
+      </w:pPr>
+      <w:r>
+        <w:t xml:space="preserve">1.2 </w:t>
+      </w:r>
+      <w:r>
+        <w:t>Introduction</w:t>
+      </w:r>
+    </w:p>
+    <w:p>
+      <w:pPr>
+        <w:rPr>
+          <w:sz w:val="28"/>
+          <w:szCs w:val="28"/>
+        </w:rPr>
+      </w:pPr>
+      <w:r>
+        <w:rPr>
+          <w:sz w:val="28"/>
+          <w:szCs w:val="28"/>
+        </w:rPr>
+        <w:t xml:space="preserve">Technology has spread so fast in the last 20 years. Due to this revelation in technology, organizations nowadays tend to move its functions towered this revolution. Most organizations today have huge systems to manage their business processes. </w:t>
+      </w:r>
+    </w:p>
+    <w:p>
+      <w:pPr>
+        <w:rPr>
+          <w:sz w:val="28"/>
+          <w:szCs w:val="28"/>
+        </w:rPr>
+      </w:pPr>
+      <w:r>
+        <w:rPr>
+          <w:sz w:val="28"/>
+          <w:szCs w:val="28"/>
+        </w:rPr>
+        <w:t xml:space="preserve">  </w:t>
+      </w:r>
+    </w:p>
+    <w:p>
+      <w:pPr>
+        <w:rPr>
+          <w:sz w:val="28"/>
+          <w:szCs w:val="28"/>
+        </w:rPr>
+      </w:pPr>
+      <w:r>
+        <w:rPr>
+          <w:sz w:val="28"/>
+          <w:szCs w:val="28"/>
+        </w:rPr>
+        <w:t>Due to</w:t>
+      </w:r>
+      <w:r>
+        <w:rPr>
+          <w:sz w:val="28"/>
+          <w:szCs w:val="28"/>
+        </w:rPr>
+        <w:t xml:space="preserve"> the huge growth in terrorism and the huge needs for hotels to be around, </w:t>
+      </w:r>
+      <w:r>
+        <w:rPr>
+          <w:sz w:val="28"/>
+          <w:szCs w:val="28"/>
+        </w:rPr>
+        <w:t>Hotels Management System</w:t>
+      </w:r>
+      <w:r>
+        <w:rPr>
+          <w:sz w:val="28"/>
+          <w:szCs w:val="28"/>
+        </w:rPr>
+        <w:t xml:space="preserve"> is a</w:t>
+      </w:r>
+      <w:r>
+        <w:rPr>
+          <w:sz w:val="28"/>
+          <w:szCs w:val="28"/>
+        </w:rPr>
+        <w:t xml:space="preserve"> huge case to be considered. We see hotels get belt so fast every day</w:t>
+      </w:r>
+      <w:r>
+        <w:rPr>
+          <w:sz w:val="28"/>
+          <w:szCs w:val="28"/>
+        </w:rPr>
+        <w:t xml:space="preserve"> and Management systems are not easy to get or access.</w:t>
+      </w:r>
+    </w:p>
+    <w:p>
+      <w:pPr>
+        <w:rPr>
+          <w:sz w:val="28"/>
+          <w:szCs w:val="28"/>
+        </w:rPr>
+      </w:pPr>
+      <w:r>
+        <w:rPr>
+          <w:sz w:val="28"/>
+          <w:szCs w:val="28"/>
+        </w:rPr>
+        <w:t xml:space="preserve">We thought of building a Hotel`s management system that can be easy to access and doesn’t cost a </w:t>
+      </w:r>
+      <w:r>
+        <w:rPr>
+          <w:sz w:val="28"/>
+          <w:szCs w:val="28"/>
+        </w:rPr>
+        <w:t>fortune</w:t>
+      </w:r>
+      <w:r>
+        <w:rPr>
+          <w:sz w:val="28"/>
+          <w:szCs w:val="28"/>
+        </w:rPr>
+        <w:t>.</w:t>
+      </w:r>
+    </w:p>
+    <w:p>
+      <w:pPr>
+        <w:rPr>
+          <w:sz w:val="28"/>
+          <w:szCs w:val="28"/>
+        </w:rPr>
+      </w:pPr>
+    </w:p>
+    <w:p>
+      <w:pPr>
+        <w:rPr>
+          <w:sz w:val="28"/>
+          <w:szCs w:val="28"/>
+        </w:rPr>
+      </w:pPr>
+    </w:p>
+    <w:p>
+      <w:pPr>
+        <w:pStyle w:val="ListParagraph"/>
         <w:rPr>
           <w:b/>
           <w:bCs/>
-          <w:sz w:val="48"/>
-          <w:szCs w:val="48"/>
-        </w:rPr>
-      </w:pPr>
-      <w:r>
-        <w:rPr>
-          <w:b/>
-          <w:bCs/>
-          <w:sz w:val="48"/>
-          <w:szCs w:val="48"/>
-        </w:rPr>
-        <w:t>Introduction</w:t>
-      </w:r>
-    </w:p>
-    <w:p>
-      <w:pPr>
-        <w:rPr>
-          <w:sz w:val="28"/>
-          <w:szCs w:val="28"/>
-        </w:rPr>
-      </w:pPr>
-      <w:r>
-        <w:rPr>
-          <w:sz w:val="28"/>
-          <w:szCs w:val="28"/>
-        </w:rPr>
-        <w:t xml:space="preserve">Technology has spread so fast in the last 20 years. Due to this revelation in technology, organizations nowadays tend to move its functions towered this revolution. Most organizations today have huge systems to manage their business processes. </w:t>
-      </w:r>
-    </w:p>
-    <w:p>
-      <w:pPr>
-        <w:rPr>
-          <w:sz w:val="28"/>
-          <w:szCs w:val="28"/>
-        </w:rPr>
-      </w:pPr>
-      <w:r>
-        <w:rPr>
-          <w:sz w:val="28"/>
-          <w:szCs w:val="28"/>
-        </w:rPr>
-        <w:t xml:space="preserve">  </w:t>
-      </w:r>
-    </w:p>
-    <w:p>
-      <w:pPr>
-        <w:rPr>
-          <w:sz w:val="28"/>
-          <w:szCs w:val="28"/>
-        </w:rPr>
-      </w:pPr>
-      <w:r>
-        <w:rPr>
-          <w:sz w:val="28"/>
-          <w:szCs w:val="28"/>
-        </w:rPr>
-        <w:t>Due to</w:t>
-      </w:r>
-      <w:r>
-        <w:rPr>
-          <w:sz w:val="28"/>
-          <w:szCs w:val="28"/>
-        </w:rPr>
-        <w:t xml:space="preserve"> the huge growth in terrorism and the huge needs for hotels to be around, </w:t>
-      </w:r>
-      <w:r>
-        <w:rPr>
-          <w:sz w:val="28"/>
-          <w:szCs w:val="28"/>
-        </w:rPr>
-        <w:t>Hotels Management System</w:t>
-      </w:r>
-      <w:r>
-        <w:rPr>
-          <w:sz w:val="28"/>
-          <w:szCs w:val="28"/>
-        </w:rPr>
-        <w:t xml:space="preserve"> is a</w:t>
-      </w:r>
-      <w:r>
-        <w:rPr>
-          <w:sz w:val="28"/>
-          <w:szCs w:val="28"/>
-        </w:rPr>
-        <w:t xml:space="preserve"> huge case to be considered. We see hotels get belt so fast every day</w:t>
-      </w:r>
-      <w:r>
-        <w:rPr>
-          <w:sz w:val="28"/>
-          <w:szCs w:val="28"/>
-        </w:rPr>
-        <w:t xml:space="preserve"> and Management systems are not easy to get or access.</w:t>
-      </w:r>
-    </w:p>
-    <w:p>
-      <w:pPr>
-        <w:rPr>
-          <w:sz w:val="28"/>
-          <w:szCs w:val="28"/>
-        </w:rPr>
-      </w:pPr>
-      <w:r>
-        <w:rPr>
-          <w:sz w:val="28"/>
-          <w:szCs w:val="28"/>
-        </w:rPr>
-        <w:t xml:space="preserve">We thought of building a Hotel`s management system that can be easy to access and doesn’t cost a </w:t>
-      </w:r>
-      <w:r>
-        <w:rPr>
-          <w:sz w:val="28"/>
-          <w:szCs w:val="28"/>
-        </w:rPr>
-        <w:t>fortune</w:t>
-      </w:r>
-      <w:r>
-        <w:rPr>
-          <w:sz w:val="28"/>
-          <w:szCs w:val="28"/>
-        </w:rPr>
-        <w:t>.</w:t>
-      </w:r>
-    </w:p>
-    <w:p>
-      <w:pPr>
-        <w:rPr>
-          <w:sz w:val="28"/>
-          <w:szCs w:val="28"/>
-        </w:rPr>
-      </w:pPr>
-    </w:p>
-    <w:p>
-      <w:pPr>
-        <w:rPr>
-          <w:sz w:val="28"/>
-          <w:szCs w:val="28"/>
-        </w:rPr>
-      </w:pPr>
-    </w:p>
-    <w:p>
-      <w:pPr>
-        <w:pStyle w:val="a8"/>
-        <w:rPr>
-          <w:b/>
-          <w:bCs/>
-          <w:sz w:val="28"/>
-          <w:szCs w:val="28"/>
-        </w:rPr>
-      </w:pPr>
-    </w:p>
-    <w:p>
-      <w:pPr>
-        <w:rPr>
-          <w:b/>
-          <w:bCs/>
-          <w:sz w:val="48"/>
-          <w:szCs w:val="48"/>
-        </w:rPr>
-      </w:pPr>
-      <w:r>
-        <w:rPr>
-          <w:b/>
-          <w:bCs/>
-          <w:sz w:val="48"/>
-          <w:szCs w:val="48"/>
-        </w:rPr>
+          <w:sz w:val="28"/>
+          <w:szCs w:val="28"/>
+        </w:rPr>
+      </w:pPr>
+    </w:p>
+    <w:p>
+      <w:pPr>
+        <w:pStyle w:val="Heading2"/>
+      </w:pPr>
+      <w:r>
         <w:t>1.</w:t>
       </w:r>
       <w:r>
-        <w:rPr>
-          <w:b/>
-          <w:bCs/>
-          <w:sz w:val="48"/>
-          <w:szCs w:val="48"/>
-        </w:rPr>
         <w:t>3</w:t>
       </w:r>
       <w:r>
-        <w:rPr>
-          <w:b/>
-          <w:bCs/>
-          <w:sz w:val="48"/>
-          <w:szCs w:val="48"/>
-        </w:rPr>
         <w:t xml:space="preserve"> </w:t>
       </w:r>
       <w:r>
-        <w:rPr>
-          <w:b/>
-          <w:bCs/>
-          <w:sz w:val="48"/>
-          <w:szCs w:val="48"/>
-        </w:rPr>
         <w:t>Problem State</w:t>
       </w:r>
       <w:r>
-        <w:rPr>
-          <w:b/>
-          <w:bCs/>
-          <w:sz w:val="48"/>
-          <w:szCs w:val="48"/>
-        </w:rPr>
         <w:t>ment</w:t>
       </w:r>
     </w:p>
@@ -4080,107 +4026,56 @@
           <w:sz w:val="28"/>
           <w:szCs w:val="28"/>
         </w:rPr>
-        <w:t xml:space="preserve">The system will be much cheaper than the regular systems because it </w:t>
-      </w:r>
-      <w:proofErr w:type="gramStart"/>
-      <w:r>
-        <w:rPr>
-          <w:sz w:val="28"/>
-          <w:szCs w:val="28"/>
-        </w:rPr>
-        <w:t>will be accessed</w:t>
-      </w:r>
-      <w:proofErr w:type="gramEnd"/>
-      <w:r>
-        <w:rPr>
-          <w:sz w:val="28"/>
-          <w:szCs w:val="28"/>
-        </w:rPr>
-        <w:t xml:space="preserve"> online, and it will be easy to grow it in the future.</w:t>
-      </w:r>
-    </w:p>
-    <w:p>
-      <w:pPr>
-        <w:rPr>
-          <w:sz w:val="28"/>
-          <w:szCs w:val="28"/>
-        </w:rPr>
-      </w:pPr>
-    </w:p>
-    <w:p>
-      <w:pPr>
-        <w:rPr>
-          <w:sz w:val="28"/>
-          <w:szCs w:val="28"/>
-        </w:rPr>
-      </w:pPr>
-    </w:p>
-    <w:p>
-      <w:pPr>
-        <w:rPr>
-          <w:sz w:val="28"/>
-          <w:szCs w:val="28"/>
-        </w:rPr>
-      </w:pPr>
-    </w:p>
-    <w:p>
-      <w:pPr>
-        <w:rPr>
-          <w:b/>
-          <w:bCs/>
-          <w:sz w:val="48"/>
-          <w:szCs w:val="48"/>
-        </w:rPr>
-      </w:pPr>
-      <w:r>
-        <w:rPr>
-          <w:b/>
-          <w:bCs/>
-          <w:sz w:val="48"/>
-          <w:szCs w:val="48"/>
-        </w:rPr>
+        <w:t>The system will be much cheaper than the regular systems because it will be accessed online, and it will be easy to grow it in the future.</w:t>
+      </w:r>
+    </w:p>
+    <w:p>
+      <w:pPr>
+        <w:rPr>
+          <w:sz w:val="28"/>
+          <w:szCs w:val="28"/>
+        </w:rPr>
+      </w:pPr>
+    </w:p>
+    <w:p>
+      <w:pPr>
+        <w:rPr>
+          <w:sz w:val="28"/>
+          <w:szCs w:val="28"/>
+        </w:rPr>
+      </w:pPr>
+    </w:p>
+    <w:p>
+      <w:pPr>
+        <w:rPr>
+          <w:sz w:val="28"/>
+          <w:szCs w:val="28"/>
+        </w:rPr>
+      </w:pPr>
+    </w:p>
+    <w:p>
+      <w:pPr>
+        <w:pStyle w:val="Heading2"/>
+      </w:pPr>
+      <w:r>
         <w:t>1.</w:t>
       </w:r>
       <w:r>
-        <w:rPr>
-          <w:b/>
-          <w:bCs/>
-          <w:sz w:val="48"/>
-          <w:szCs w:val="48"/>
-        </w:rPr>
         <w:t>4</w:t>
       </w:r>
       <w:r>
-        <w:rPr>
-          <w:b/>
-          <w:bCs/>
-          <w:sz w:val="48"/>
-          <w:szCs w:val="48"/>
-        </w:rPr>
         <w:t xml:space="preserve"> </w:t>
       </w:r>
       <w:r>
-        <w:rPr>
-          <w:b/>
-          <w:bCs/>
-          <w:sz w:val="48"/>
-          <w:szCs w:val="48"/>
-        </w:rPr>
         <w:t xml:space="preserve">Project </w:t>
       </w:r>
       <w:r>
-        <w:rPr>
-          <w:b/>
-          <w:bCs/>
-          <w:sz w:val="48"/>
-          <w:szCs w:val="48"/>
-        </w:rPr>
         <w:t>Objectives</w:t>
       </w:r>
     </w:p>
     <w:p>
       <w:pPr>
-        <w:pStyle w:val="a8"/>
+        <w:pStyle w:val="ListParagraph"/>
         <w:numPr>
           <w:ilvl w:val="0"/>
           <w:numId w:val="2"/>
@@ -4221,7 +4116,7 @@
     </w:p>
     <w:p>
       <w:pPr>
-        <w:pStyle w:val="a8"/>
+        <w:pStyle w:val="ListParagraph"/>
         <w:numPr>
           <w:ilvl w:val="0"/>
           <w:numId w:val="2"/>
@@ -4241,7 +4136,7 @@
     </w:p>
     <w:p>
       <w:pPr>
-        <w:pStyle w:val="a8"/>
+        <w:pStyle w:val="ListParagraph"/>
         <w:numPr>
           <w:ilvl w:val="0"/>
           <w:numId w:val="2"/>
@@ -4282,115 +4177,55 @@
     </w:p>
     <w:p>
       <w:pPr>
-        <w:pStyle w:val="a8"/>
-        <w:rPr>
-          <w:sz w:val="28"/>
-          <w:szCs w:val="28"/>
-        </w:rPr>
-      </w:pPr>
-    </w:p>
-    <w:p>
-      <w:pPr>
-        <w:rPr>
-          <w:sz w:val="28"/>
-          <w:szCs w:val="28"/>
-        </w:rPr>
-      </w:pPr>
-    </w:p>
-    <w:p>
-      <w:pPr>
-        <w:rPr>
-          <w:sz w:val="28"/>
-          <w:szCs w:val="28"/>
-        </w:rPr>
-      </w:pPr>
-    </w:p>
-    <w:p>
-      <w:pPr>
-        <w:rPr>
-          <w:sz w:val="28"/>
-          <w:szCs w:val="28"/>
-        </w:rPr>
-      </w:pPr>
+        <w:rPr>
+          <w:sz w:val="28"/>
+          <w:szCs w:val="28"/>
+        </w:rPr>
+      </w:pPr>
+    </w:p>
+    <w:p>
+      <w:pPr>
+        <w:pStyle w:val="Heading2"/>
+      </w:pPr>
+      <w:r>
+        <w:lastRenderedPageBreak/>
+        <w:t>1.</w:t>
+      </w:r>
+      <w:r>
+        <w:t>5</w:t>
+      </w:r>
+      <w:r>
+        <w:t xml:space="preserve"> </w:t>
+      </w:r>
+      <w:r>
+        <w:t xml:space="preserve">Project </w:t>
+      </w:r>
+      <w:r>
+        <w:t>Scope</w:t>
+      </w:r>
     </w:p>
     <w:p>
       <w:pPr>
         <w:rPr>
           <w:b/>
           <w:bCs/>
-          <w:sz w:val="48"/>
-          <w:szCs w:val="48"/>
+          <w:sz w:val="28"/>
+          <w:szCs w:val="28"/>
         </w:rPr>
       </w:pPr>
       <w:r>
         <w:rPr>
           <w:b/>
           <w:bCs/>
-          <w:sz w:val="48"/>
-          <w:szCs w:val="48"/>
-        </w:rPr>
-        <w:t>1.</w:t>
-      </w:r>
-      <w:r>
-        <w:rPr>
-          <w:b/>
-          <w:bCs/>
-          <w:sz w:val="48"/>
-          <w:szCs w:val="48"/>
-        </w:rPr>
-        <w:t>5</w:t>
-      </w:r>
-      <w:r>
-        <w:rPr>
-          <w:b/>
-          <w:bCs/>
-          <w:sz w:val="48"/>
-          <w:szCs w:val="48"/>
-        </w:rPr>
-        <w:t xml:space="preserve"> </w:t>
-      </w:r>
-      <w:r>
-        <w:rPr>
-          <w:b/>
-          <w:bCs/>
-          <w:sz w:val="48"/>
-          <w:szCs w:val="48"/>
-        </w:rPr>
-        <w:t xml:space="preserve">Project </w:t>
-      </w:r>
-      <w:r>
-        <w:rPr>
-          <w:b/>
-          <w:bCs/>
-          <w:sz w:val="48"/>
-          <w:szCs w:val="48"/>
-        </w:rPr>
-        <w:t>Scope</w:t>
-      </w:r>
-    </w:p>
-    <w:p>
-      <w:pPr>
-        <w:rPr>
-          <w:b/>
-          <w:bCs/>
-          <w:sz w:val="28"/>
-          <w:szCs w:val="28"/>
-        </w:rPr>
-      </w:pPr>
-      <w:r>
-        <w:rPr>
-          <w:b/>
-          <w:bCs/>
-          <w:sz w:val="28"/>
-          <w:szCs w:val="28"/>
-        </w:rPr>
-        <w:lastRenderedPageBreak/>
+          <w:sz w:val="28"/>
+          <w:szCs w:val="28"/>
+        </w:rPr>
         <w:t>1.5.1 Geographical Scope:</w:t>
       </w:r>
     </w:p>
     <w:p>
       <w:pPr>
-        <w:pStyle w:val="a8"/>
+        <w:pStyle w:val="ListParagraph"/>
         <w:numPr>
           <w:ilvl w:val="0"/>
           <w:numId w:val="3"/>
@@ -4479,7 +4314,7 @@
     </w:p>
     <w:p>
       <w:pPr>
-        <w:pStyle w:val="a8"/>
+        <w:pStyle w:val="ListParagraph"/>
         <w:numPr>
           <w:ilvl w:val="0"/>
           <w:numId w:val="3"/>
@@ -4499,7 +4334,7 @@
     </w:p>
     <w:p>
       <w:pPr>
-        <w:pStyle w:val="a8"/>
+        <w:pStyle w:val="ListParagraph"/>
         <w:numPr>
           <w:ilvl w:val="0"/>
           <w:numId w:val="3"/>
@@ -4519,7 +4354,7 @@
     </w:p>
     <w:p>
       <w:pPr>
-        <w:pStyle w:val="a8"/>
+        <w:pStyle w:val="ListParagraph"/>
         <w:numPr>
           <w:ilvl w:val="0"/>
           <w:numId w:val="3"/>
@@ -4539,7 +4374,7 @@
     </w:p>
     <w:p>
       <w:pPr>
-        <w:pStyle w:val="a8"/>
+        <w:pStyle w:val="ListParagraph"/>
         <w:numPr>
           <w:ilvl w:val="0"/>
           <w:numId w:val="3"/>
@@ -4583,56 +4418,21 @@
     </w:p>
     <w:p>
       <w:pPr>
-        <w:rPr>
-          <w:b/>
-          <w:bCs/>
-          <w:sz w:val="48"/>
-          <w:szCs w:val="48"/>
-        </w:rPr>
-      </w:pPr>
-      <w:r>
-        <w:rPr>
-          <w:b/>
-          <w:bCs/>
-          <w:sz w:val="48"/>
-          <w:szCs w:val="48"/>
-        </w:rPr>
+        <w:pStyle w:val="Heading2"/>
+      </w:pPr>
+      <w:r>
         <w:t>1.</w:t>
       </w:r>
       <w:r>
-        <w:rPr>
-          <w:b/>
-          <w:bCs/>
-          <w:sz w:val="48"/>
-          <w:szCs w:val="48"/>
-        </w:rPr>
         <w:t>6</w:t>
       </w:r>
       <w:r>
-        <w:rPr>
-          <w:b/>
-          <w:bCs/>
-          <w:sz w:val="48"/>
-          <w:szCs w:val="48"/>
-        </w:rPr>
         <w:t xml:space="preserve"> </w:t>
       </w:r>
       <w:r>
-        <w:rPr>
-          <w:b/>
-          <w:bCs/>
-          <w:sz w:val="48"/>
-          <w:szCs w:val="48"/>
-        </w:rPr>
         <w:t xml:space="preserve">Project </w:t>
       </w:r>
       <w:r>
-        <w:rPr>
-          <w:b/>
-          <w:bCs/>
-          <w:sz w:val="48"/>
-          <w:szCs w:val="48"/>
-        </w:rPr>
         <w:t>Methodology</w:t>
       </w:r>
     </w:p>
@@ -4804,53 +4604,25 @@
     </w:p>
     <w:p>
       <w:pPr>
-        <w:rPr>
-          <w:b/>
-          <w:bCs/>
-          <w:sz w:val="48"/>
-          <w:szCs w:val="48"/>
-        </w:rPr>
-      </w:pPr>
-      <w:r>
-        <w:rPr>
-          <w:b/>
-          <w:bCs/>
-          <w:sz w:val="48"/>
-          <w:szCs w:val="48"/>
-        </w:rPr>
+        <w:pStyle w:val="Heading2"/>
+      </w:pPr>
+      <w:r>
+        <w:lastRenderedPageBreak/>
         <w:t>1.</w:t>
       </w:r>
       <w:r>
-        <w:rPr>
-          <w:b/>
-          <w:bCs/>
-          <w:sz w:val="48"/>
-          <w:szCs w:val="48"/>
-        </w:rPr>
         <w:t>7</w:t>
       </w:r>
       <w:r>
-        <w:rPr>
-          <w:b/>
-          <w:bCs/>
-          <w:sz w:val="48"/>
-          <w:szCs w:val="48"/>
-        </w:rPr>
         <w:t xml:space="preserve"> </w:t>
       </w:r>
       <w:r>
-        <w:rPr>
-          <w:b/>
-          <w:bCs/>
-          <w:sz w:val="48"/>
-          <w:szCs w:val="48"/>
-        </w:rPr>
         <w:t>Tools</w:t>
       </w:r>
     </w:p>
     <w:p>
       <w:pPr>
-        <w:pStyle w:val="a8"/>
+        <w:pStyle w:val="ListParagraph"/>
         <w:numPr>
           <w:ilvl w:val="0"/>
           <w:numId w:val="4"/>
@@ -4870,7 +4642,7 @@
     </w:p>
     <w:p>
       <w:pPr>
-        <w:pStyle w:val="a8"/>
+        <w:pStyle w:val="ListParagraph"/>
         <w:numPr>
           <w:ilvl w:val="0"/>
           <w:numId w:val="4"/>
@@ -4890,7 +4662,7 @@
     </w:p>
     <w:p>
       <w:pPr>
-        <w:pStyle w:val="a8"/>
+        <w:pStyle w:val="ListParagraph"/>
         <w:numPr>
           <w:ilvl w:val="0"/>
           <w:numId w:val="4"/>
@@ -4905,13 +4677,12 @@
           <w:sz w:val="28"/>
           <w:szCs w:val="28"/>
         </w:rPr>
-        <w:lastRenderedPageBreak/>
         <w:t>Git</w:t>
       </w:r>
     </w:p>
     <w:p>
       <w:pPr>
-        <w:pStyle w:val="a8"/>
+        <w:pStyle w:val="ListParagraph"/>
         <w:numPr>
           <w:ilvl w:val="0"/>
           <w:numId w:val="4"/>
@@ -4931,7 +4702,7 @@
     </w:p>
     <w:p>
       <w:pPr>
-        <w:pStyle w:val="a8"/>
+        <w:pStyle w:val="ListParagraph"/>
         <w:numPr>
           <w:ilvl w:val="0"/>
           <w:numId w:val="4"/>
@@ -4951,7 +4722,7 @@
     </w:p>
     <w:p>
       <w:pPr>
-        <w:pStyle w:val="a8"/>
+        <w:pStyle w:val="ListParagraph"/>
         <w:numPr>
           <w:ilvl w:val="0"/>
           <w:numId w:val="4"/>
@@ -4971,83 +4742,54 @@
     </w:p>
     <w:p>
       <w:pPr>
-        <w:pStyle w:val="a8"/>
-        <w:rPr>
-          <w:sz w:val="28"/>
-          <w:szCs w:val="28"/>
-        </w:rPr>
-      </w:pPr>
-    </w:p>
-    <w:p>
-      <w:pPr>
-        <w:pStyle w:val="a8"/>
-        <w:rPr>
-          <w:sz w:val="28"/>
-          <w:szCs w:val="28"/>
-        </w:rPr>
-      </w:pPr>
-    </w:p>
-    <w:p>
-      <w:pPr>
-        <w:pStyle w:val="a8"/>
-        <w:rPr>
-          <w:sz w:val="28"/>
-          <w:szCs w:val="28"/>
-        </w:rPr>
-      </w:pPr>
-    </w:p>
-    <w:p>
-      <w:pPr>
-        <w:pStyle w:val="a8"/>
-        <w:rPr>
-          <w:sz w:val="28"/>
-          <w:szCs w:val="28"/>
-        </w:rPr>
-      </w:pPr>
-    </w:p>
-    <w:p>
-      <w:pPr>
-        <w:rPr>
-          <w:b/>
-          <w:bCs/>
-          <w:sz w:val="48"/>
-          <w:szCs w:val="48"/>
-        </w:rPr>
-      </w:pPr>
-      <w:r>
-        <w:rPr>
-          <w:b/>
-          <w:bCs/>
-          <w:sz w:val="48"/>
-          <w:szCs w:val="48"/>
-        </w:rPr>
+        <w:pStyle w:val="ListParagraph"/>
+        <w:rPr>
+          <w:sz w:val="28"/>
+          <w:szCs w:val="28"/>
+        </w:rPr>
+      </w:pPr>
+    </w:p>
+    <w:p>
+      <w:pPr>
+        <w:pStyle w:val="ListParagraph"/>
+        <w:rPr>
+          <w:sz w:val="28"/>
+          <w:szCs w:val="28"/>
+        </w:rPr>
+      </w:pPr>
+    </w:p>
+    <w:p>
+      <w:pPr>
+        <w:pStyle w:val="ListParagraph"/>
+        <w:rPr>
+          <w:sz w:val="28"/>
+          <w:szCs w:val="28"/>
+        </w:rPr>
+      </w:pPr>
+    </w:p>
+    <w:p>
+      <w:pPr>
+        <w:pStyle w:val="ListParagraph"/>
+        <w:rPr>
+          <w:sz w:val="28"/>
+          <w:szCs w:val="28"/>
+        </w:rPr>
+      </w:pPr>
+    </w:p>
+    <w:p>
+      <w:pPr>
+        <w:pStyle w:val="Heading2"/>
+      </w:pPr>
+      <w:r>
         <w:t>1.</w:t>
       </w:r>
       <w:r>
-        <w:rPr>
-          <w:b/>
-          <w:bCs/>
-          <w:sz w:val="48"/>
-          <w:szCs w:val="48"/>
-        </w:rPr>
         <w:t>8</w:t>
       </w:r>
       <w:r>
-        <w:rPr>
-          <w:b/>
-          <w:bCs/>
-          <w:sz w:val="48"/>
-          <w:szCs w:val="48"/>
-        </w:rPr>
         <w:t xml:space="preserve"> </w:t>
       </w:r>
       <w:r>
-        <w:rPr>
-          <w:b/>
-          <w:bCs/>
-          <w:sz w:val="48"/>
-          <w:szCs w:val="48"/>
-        </w:rPr>
         <w:t>Limitation</w:t>
       </w:r>
     </w:p>
@@ -5064,7 +4806,7 @@
 </file>
 
 <file path=word/endnotes.xml><?xml version="1.0" encoding="utf-8"?>
-<w:endnotes xmlns:wpc="http://schemas.microsoft.com/office/word/2010/wordprocessingCanvas" xmlns:mc="http://schemas.openxmlformats.org/markup-compatibility/2006" xmlns:o="urn:schemas-microsoft-com:office:office" xmlns:r="http://schemas.openxmlformats.org/officeDocument/2006/relationships" xmlns:m="http://schemas.openxmlformats.org/officeDocument/2006/math" xmlns:v="urn:schemas-microsoft-com:vml" xmlns:wp14="http://schemas.microsoft.com/office/word/2010/wordprocessingDrawing" xmlns:wp="http://schemas.openxmlformats.org/drawingml/2006/wordprocessingDrawing" xmlns:w10="urn:schemas-microsoft-com:office:word" xmlns:w="http://schemas.openxmlformats.org/wordprocessingml/2006/main" xmlns:w14="http://schemas.microsoft.com/office/word/2010/wordml" xmlns:w15="http://schemas.microsoft.com/office/word/2012/wordml" xmlns:wpg="http://schemas.microsoft.com/office/word/2010/wordprocessingGroup" xmlns:wpi="http://schemas.microsoft.com/office/word/2010/wordprocessingInk" xmlns:wne="http://schemas.microsoft.com/office/word/2006/wordml" xmlns:wps="http://schemas.microsoft.com/office/word/2010/wordprocessingShape" mc:Ignorable="w14 w15 wp14">
+<w:endnotes xmlns:wpc="http://schemas.microsoft.com/office/word/2010/wordprocessingCanvas" xmlns:cx="http://schemas.microsoft.com/office/drawing/2014/chartex" xmlns:cx1="http://schemas.microsoft.com/office/drawing/2015/9/8/chartex" xmlns:cx2="http://schemas.microsoft.com/office/drawing/2015/10/21/chartex" xmlns:cx3="http://schemas.microsoft.com/office/drawing/2016/5/9/chartex" xmlns:cx4="http://schemas.microsoft.com/office/drawing/2016/5/10/chartex" xmlns:cx5="http://schemas.microsoft.com/office/drawing/2016/5/11/chartex" xmlns:cx6="http://schemas.microsoft.com/office/drawing/2016/5/12/chartex" xmlns:cx7="http://schemas.microsoft.com/office/drawing/2016/5/13/chartex" xmlns:cx8="http://schemas.microsoft.com/office/drawing/2016/5/14/chartex" xmlns:mc="http://schemas.openxmlformats.org/markup-compatibility/2006" xmlns:aink="http://schemas.microsoft.com/office/drawing/2016/ink" xmlns:am3d="http://schemas.microsoft.com/office/drawing/2017/model3d" xmlns:o="urn:schemas-microsoft-com:office:office" xmlns:r="http://schemas.openxmlformats.org/officeDocument/2006/relationships" xmlns:m="http://schemas.openxmlformats.org/officeDocument/2006/math" xmlns:v="urn:schemas-microsoft-com:vml" xmlns:wp14="http://schemas.microsoft.com/office/word/2010/wordprocessingDrawing" xmlns:wp="http://schemas.openxmlformats.org/drawingml/2006/wordprocessingDrawing" xmlns:w10="urn:schemas-microsoft-com:office:word" xmlns:w="http://schemas.openxmlformats.org/wordprocessingml/2006/main" xmlns:w14="http://schemas.microsoft.com/office/word/2010/wordml" xmlns:w15="http://schemas.microsoft.com/office/word/2012/wordml" xmlns:w16cid="http://schemas.microsoft.com/office/word/2016/wordml/cid" xmlns:w16se="http://schemas.microsoft.com/office/word/2015/wordml/symex" xmlns:wpg="http://schemas.microsoft.com/office/word/2010/wordprocessingGroup" xmlns:wpi="http://schemas.microsoft.com/office/word/2010/wordprocessingInk" xmlns:wne="http://schemas.microsoft.com/office/word/2006/wordml" xmlns:wps="http://schemas.microsoft.com/office/word/2010/wordprocessingShape" mc:Ignorable="w14 w15 w16se w16cid wp14">
   <w:endnote w:type="separator" w:id="-1">
     <w:p>
       <w:pPr>
@@ -5089,7 +4831,7 @@
 </file>
 
 <file path=word/footer1.xml><?xml version="1.0" encoding="utf-8"?>
-<w:ftr xmlns:wpc="http://schemas.microsoft.com/office/word/2010/wordprocessingCanvas" xmlns:mc="http://schemas.openxmlformats.org/markup-compatibility/2006" xmlns:o="urn:schemas-microsoft-com:office:office" xmlns:r="http://schemas.openxmlformats.org/officeDocument/2006/relationships" xmlns:m="http://schemas.openxmlformats.org/officeDocument/2006/math" xmlns:v="urn:schemas-microsoft-com:vml" xmlns:wp14="http://schemas.microsoft.com/office/word/2010/wordprocessingDrawing" xmlns:wp="http://schemas.openxmlformats.org/drawingml/2006/wordprocessingDrawing" xmlns:w10="urn:schemas-microsoft-com:office:word" xmlns:w="http://schemas.openxmlformats.org/wordprocessingml/2006/main" xmlns:w14="http://schemas.microsoft.com/office/word/2010/wordml" xmlns:w15="http://schemas.microsoft.com/office/word/2012/wordml" xmlns:wpg="http://schemas.microsoft.com/office/word/2010/wordprocessingGroup" xmlns:wpi="http://schemas.microsoft.com/office/word/2010/wordprocessingInk" xmlns:wne="http://schemas.microsoft.com/office/word/2006/wordml" xmlns:wps="http://schemas.microsoft.com/office/word/2010/wordprocessingShape" mc:Ignorable="w14 w15 wp14">
+<w:ftr xmlns:wpc="http://schemas.microsoft.com/office/word/2010/wordprocessingCanvas" xmlns:cx="http://schemas.microsoft.com/office/drawing/2014/chartex" xmlns:cx1="http://schemas.microsoft.com/office/drawing/2015/9/8/chartex" xmlns:cx2="http://schemas.microsoft.com/office/drawing/2015/10/21/chartex" xmlns:cx3="http://schemas.microsoft.com/office/drawing/2016/5/9/chartex" xmlns:cx4="http://schemas.microsoft.com/office/drawing/2016/5/10/chartex" xmlns:cx5="http://schemas.microsoft.com/office/drawing/2016/5/11/chartex" xmlns:cx6="http://schemas.microsoft.com/office/drawing/2016/5/12/chartex" xmlns:cx7="http://schemas.microsoft.com/office/drawing/2016/5/13/chartex" xmlns:cx8="http://schemas.microsoft.com/office/drawing/2016/5/14/chartex" xmlns:mc="http://schemas.openxmlformats.org/markup-compatibility/2006" xmlns:aink="http://schemas.microsoft.com/office/drawing/2016/ink" xmlns:am3d="http://schemas.microsoft.com/office/drawing/2017/model3d" xmlns:o="urn:schemas-microsoft-com:office:office" xmlns:r="http://schemas.openxmlformats.org/officeDocument/2006/relationships" xmlns:m="http://schemas.openxmlformats.org/officeDocument/2006/math" xmlns:v="urn:schemas-microsoft-com:vml" xmlns:wp14="http://schemas.microsoft.com/office/word/2010/wordprocessingDrawing" xmlns:wp="http://schemas.openxmlformats.org/drawingml/2006/wordprocessingDrawing" xmlns:w10="urn:schemas-microsoft-com:office:word" xmlns:w="http://schemas.openxmlformats.org/wordprocessingml/2006/main" xmlns:w14="http://schemas.microsoft.com/office/word/2010/wordml" xmlns:w15="http://schemas.microsoft.com/office/word/2012/wordml" xmlns:w16cid="http://schemas.microsoft.com/office/word/2016/wordml/cid" xmlns:w16se="http://schemas.microsoft.com/office/word/2015/wordml/symex" xmlns:wpg="http://schemas.microsoft.com/office/word/2010/wordprocessingGroup" xmlns:wpi="http://schemas.microsoft.com/office/word/2010/wordprocessingInk" xmlns:wne="http://schemas.microsoft.com/office/word/2006/wordml" xmlns:wps="http://schemas.microsoft.com/office/word/2010/wordprocessingShape" mc:Ignorable="w14 w15 w16se w16cid wp14">
   <w:sdt>
     <w:sdtPr>
       <w:id w:val="-934826971"/>
@@ -5106,7 +4848,7 @@
     <w:sdtContent>
       <w:p>
         <w:pPr>
-          <w:pStyle w:val="a6"/>
+          <w:pStyle w:val="Footer"/>
           <w:jc w:val="center"/>
         </w:pPr>
         <w:r>
@@ -5122,7 +4864,7 @@
           <w:rPr>
             <w:noProof/>
           </w:rPr>
-          <w:t>2</w:t>
+          <w:t>5</w:t>
         </w:r>
         <w:r>
           <w:rPr>
@@ -5135,14 +4877,14 @@
   </w:sdt>
   <w:p>
     <w:pPr>
-      <w:pStyle w:val="a6"/>
+      <w:pStyle w:val="Footer"/>
     </w:pPr>
   </w:p>
 </w:ftr>
 </file>
 
 <file path=word/footnotes.xml><?xml version="1.0" encoding="utf-8"?>
-<w:footnotes xmlns:wpc="http://schemas.microsoft.com/office/word/2010/wordprocessingCanvas" xmlns:mc="http://schemas.openxmlformats.org/markup-compatibility/2006" xmlns:o="urn:schemas-microsoft-com:office:office" xmlns:r="http://schemas.openxmlformats.org/officeDocument/2006/relationships" xmlns:m="http://schemas.openxmlformats.org/officeDocument/2006/math" xmlns:v="urn:schemas-microsoft-com:vml" xmlns:wp14="http://schemas.microsoft.com/office/word/2010/wordprocessingDrawing" xmlns:wp="http://schemas.openxmlformats.org/drawingml/2006/wordprocessingDrawing" xmlns:w10="urn:schemas-microsoft-com:office:word" xmlns:w="http://schemas.openxmlformats.org/wordprocessingml/2006/main" xmlns:w14="http://schemas.microsoft.com/office/word/2010/wordml" xmlns:w15="http://schemas.microsoft.com/office/word/2012/wordml" xmlns:wpg="http://schemas.microsoft.com/office/word/2010/wordprocessingGroup" xmlns:wpi="http://schemas.microsoft.com/office/word/2010/wordprocessingInk" xmlns:wne="http://schemas.microsoft.com/office/word/2006/wordml" xmlns:wps="http://schemas.microsoft.com/office/word/2010/wordprocessingShape" mc:Ignorable="w14 w15 wp14">
+<w:footnotes xmlns:wpc="http://schemas.microsoft.com/office/word/2010/wordprocessingCanvas" xmlns:cx="http://schemas.microsoft.com/office/drawing/2014/chartex" xmlns:cx1="http://schemas.microsoft.com/office/drawing/2015/9/8/chartex" xmlns:cx2="http://schemas.microsoft.com/office/drawing/2015/10/21/chartex" xmlns:cx3="http://schemas.microsoft.com/office/drawing/2016/5/9/chartex" xmlns:cx4="http://schemas.microsoft.com/office/drawing/2016/5/10/chartex" xmlns:cx5="http://schemas.microsoft.com/office/drawing/2016/5/11/chartex" xmlns:cx6="http://schemas.microsoft.com/office/drawing/2016/5/12/chartex" xmlns:cx7="http://schemas.microsoft.com/office/drawing/2016/5/13/chartex" xmlns:cx8="http://schemas.microsoft.com/office/drawing/2016/5/14/chartex" xmlns:mc="http://schemas.openxmlformats.org/markup-compatibility/2006" xmlns:aink="http://schemas.microsoft.com/office/drawing/2016/ink" xmlns:am3d="http://schemas.microsoft.com/office/drawing/2017/model3d" xmlns:o="urn:schemas-microsoft-com:office:office" xmlns:r="http://schemas.openxmlformats.org/officeDocument/2006/relationships" xmlns:m="http://schemas.openxmlformats.org/officeDocument/2006/math" xmlns:v="urn:schemas-microsoft-com:vml" xmlns:wp14="http://schemas.microsoft.com/office/word/2010/wordprocessingDrawing" xmlns:wp="http://schemas.openxmlformats.org/drawingml/2006/wordprocessingDrawing" xmlns:w10="urn:schemas-microsoft-com:office:word" xmlns:w="http://schemas.openxmlformats.org/wordprocessingml/2006/main" xmlns:w14="http://schemas.microsoft.com/office/word/2010/wordml" xmlns:w15="http://schemas.microsoft.com/office/word/2012/wordml" xmlns:w16cid="http://schemas.microsoft.com/office/word/2016/wordml/cid" xmlns:w16se="http://schemas.microsoft.com/office/word/2015/wordml/symex" xmlns:wpg="http://schemas.microsoft.com/office/word/2010/wordprocessingGroup" xmlns:wpi="http://schemas.microsoft.com/office/word/2010/wordprocessingInk" xmlns:wne="http://schemas.microsoft.com/office/word/2006/wordml" xmlns:wps="http://schemas.microsoft.com/office/word/2010/wordprocessingShape" mc:Ignorable="w14 w15 w16se w16cid wp14">
   <w:footnote w:type="separator" w:id="-1">
     <w:p>
       <w:pPr>
@@ -5167,8 +4909,8 @@
 </file>
 
 <file path=word/numbering.xml><?xml version="1.0" encoding="utf-8"?>
-<w:numbering xmlns:wpc="http://schemas.microsoft.com/office/word/2010/wordprocessingCanvas" xmlns:mc="http://schemas.openxmlformats.org/markup-compatibility/2006" xmlns:o="urn:schemas-microsoft-com:office:office" xmlns:r="http://schemas.openxmlformats.org/officeDocument/2006/relationships" xmlns:m="http://schemas.openxmlformats.org/officeDocument/2006/math" xmlns:v="urn:schemas-microsoft-com:vml" xmlns:wp14="http://schemas.microsoft.com/office/word/2010/wordprocessingDrawing" xmlns:wp="http://schemas.openxmlformats.org/drawingml/2006/wordprocessingDrawing" xmlns:w10="urn:schemas-microsoft-com:office:word" xmlns:w="http://schemas.openxmlformats.org/wordprocessingml/2006/main" xmlns:w14="http://schemas.microsoft.com/office/word/2010/wordml" xmlns:w15="http://schemas.microsoft.com/office/word/2012/wordml" xmlns:wpg="http://schemas.microsoft.com/office/word/2010/wordprocessingGroup" xmlns:wpi="http://schemas.microsoft.com/office/word/2010/wordprocessingInk" xmlns:wne="http://schemas.microsoft.com/office/word/2006/wordml" xmlns:wps="http://schemas.microsoft.com/office/word/2010/wordprocessingShape" mc:Ignorable="w14 w15 wp14">
-  <w:abstractNum w:abstractNumId="0">
+<w:numbering xmlns:wpc="http://schemas.microsoft.com/office/word/2010/wordprocessingCanvas" xmlns:cx="http://schemas.microsoft.com/office/drawing/2014/chartex" xmlns:cx1="http://schemas.microsoft.com/office/drawing/2015/9/8/chartex" xmlns:cx2="http://schemas.microsoft.com/office/drawing/2015/10/21/chartex" xmlns:cx3="http://schemas.microsoft.com/office/drawing/2016/5/9/chartex" xmlns:cx4="http://schemas.microsoft.com/office/drawing/2016/5/10/chartex" xmlns:cx5="http://schemas.microsoft.com/office/drawing/2016/5/11/chartex" xmlns:cx6="http://schemas.microsoft.com/office/drawing/2016/5/12/chartex" xmlns:cx7="http://schemas.microsoft.com/office/drawing/2016/5/13/chartex" xmlns:cx8="http://schemas.microsoft.com/office/drawing/2016/5/14/chartex" xmlns:mc="http://schemas.openxmlformats.org/markup-compatibility/2006" xmlns:aink="http://schemas.microsoft.com/office/drawing/2016/ink" xmlns:am3d="http://schemas.microsoft.com/office/drawing/2017/model3d" xmlns:o="urn:schemas-microsoft-com:office:office" xmlns:r="http://schemas.openxmlformats.org/officeDocument/2006/relationships" xmlns:m="http://schemas.openxmlformats.org/officeDocument/2006/math" xmlns:v="urn:schemas-microsoft-com:vml" xmlns:wp14="http://schemas.microsoft.com/office/word/2010/wordprocessingDrawing" xmlns:wp="http://schemas.openxmlformats.org/drawingml/2006/wordprocessingDrawing" xmlns:w10="urn:schemas-microsoft-com:office:word" xmlns:w="http://schemas.openxmlformats.org/wordprocessingml/2006/main" xmlns:w14="http://schemas.microsoft.com/office/word/2010/wordml" xmlns:w15="http://schemas.microsoft.com/office/word/2012/wordml" xmlns:w16cid="http://schemas.microsoft.com/office/word/2016/wordml/cid" xmlns:w16se="http://schemas.microsoft.com/office/word/2015/wordml/symex" xmlns:wpg="http://schemas.microsoft.com/office/word/2010/wordprocessingGroup" xmlns:wpi="http://schemas.microsoft.com/office/word/2010/wordprocessingInk" xmlns:wne="http://schemas.microsoft.com/office/word/2006/wordml" xmlns:wps="http://schemas.microsoft.com/office/word/2010/wordprocessingShape" mc:Ignorable="w14 w15 w16se w16cid wp14">
+  <w:abstractNum w:abstractNumId="0" w15:restartNumberingAfterBreak="0">
     <w:nsid w:val="06B576D6"/>
     <w:multiLevelType w:val="hybridMultilevel"/>
     <w:tmpl w:val="676AE342"/>
@@ -5281,7 +5023,7 @@
       </w:rPr>
     </w:lvl>
   </w:abstractNum>
-  <w:abstractNum w:abstractNumId="1">
+  <w:abstractNum w:abstractNumId="1" w15:restartNumberingAfterBreak="0">
     <w:nsid w:val="19AD3BBC"/>
     <w:multiLevelType w:val="hybridMultilevel"/>
     <w:tmpl w:val="6F1E3D10"/>
@@ -5394,7 +5136,7 @@
       </w:rPr>
     </w:lvl>
   </w:abstractNum>
-  <w:abstractNum w:abstractNumId="2">
+  <w:abstractNum w:abstractNumId="2" w15:restartNumberingAfterBreak="0">
     <w:nsid w:val="24F467A3"/>
     <w:multiLevelType w:val="multilevel"/>
     <w:tmpl w:val="52C24474"/>
@@ -5507,7 +5249,7 @@
       </w:rPr>
     </w:lvl>
   </w:abstractNum>
-  <w:abstractNum w:abstractNumId="3">
+  <w:abstractNum w:abstractNumId="3" w15:restartNumberingAfterBreak="0">
     <w:nsid w:val="49A213EA"/>
     <w:multiLevelType w:val="hybridMultilevel"/>
     <w:tmpl w:val="3C2A680A"/>
@@ -5620,7 +5362,7 @@
       </w:rPr>
     </w:lvl>
   </w:abstractNum>
-  <w:abstractNum w:abstractNumId="4">
+  <w:abstractNum w:abstractNumId="4" w15:restartNumberingAfterBreak="0">
     <w:nsid w:val="4E39343F"/>
     <w:multiLevelType w:val="hybridMultilevel"/>
     <w:tmpl w:val="2160E44E"/>
@@ -5733,7 +5475,7 @@
       </w:rPr>
     </w:lvl>
   </w:abstractNum>
-  <w:abstractNum w:abstractNumId="5">
+  <w:abstractNum w:abstractNumId="5" w15:restartNumberingAfterBreak="0">
     <w:nsid w:val="564F5349"/>
     <w:multiLevelType w:val="hybridMultilevel"/>
     <w:tmpl w:val="D87A5760"/>
@@ -5846,14 +5588,14 @@
       </w:rPr>
     </w:lvl>
   </w:abstractNum>
-  <w:abstractNum w:abstractNumId="6">
+  <w:abstractNum w:abstractNumId="6" w15:restartNumberingAfterBreak="0">
     <w:nsid w:val="617B7FF7"/>
     <w:multiLevelType w:val="hybridMultilevel"/>
     <w:tmpl w:val="0C20891E"/>
     <w:lvl w:ilvl="0" w:tplc="0809000B">
       <w:start w:val="1"/>
       <w:numFmt w:val="bullet"/>
-      <w:pStyle w:val="a"/>
+      <w:pStyle w:val="ListContinue"/>
       <w:lvlText w:val=""/>
       <w:lvlJc w:val="left"/>
       <w:pPr>
@@ -5987,7 +5729,7 @@
       </w:rPr>
     </w:lvl>
   </w:abstractNum>
-  <w:abstractNum w:abstractNumId="7">
+  <w:abstractNum w:abstractNumId="7" w15:restartNumberingAfterBreak="0">
     <w:nsid w:val="6BB8403D"/>
     <w:multiLevelType w:val="multilevel"/>
     <w:tmpl w:val="47AAB318"/>
@@ -6128,7 +5870,7 @@
 </file>
 
 <file path=word/styles.xml><?xml version="1.0" encoding="utf-8"?>
-<w:styles xmlns:mc="http://schemas.openxmlformats.org/markup-compatibility/2006" xmlns:r="http://schemas.openxmlformats.org/officeDocument/2006/relationships" xmlns:w="http://schemas.openxmlformats.org/wordprocessingml/2006/main" xmlns:w14="http://schemas.microsoft.com/office/word/2010/wordml" xmlns:w15="http://schemas.microsoft.com/office/word/2012/wordml" mc:Ignorable="w14 w15">
+<w:styles xmlns:mc="http://schemas.openxmlformats.org/markup-compatibility/2006" xmlns:r="http://schemas.openxmlformats.org/officeDocument/2006/relationships" xmlns:w="http://schemas.openxmlformats.org/wordprocessingml/2006/main" xmlns:w14="http://schemas.microsoft.com/office/word/2010/wordml" xmlns:w15="http://schemas.microsoft.com/office/word/2012/wordml" xmlns:w16cid="http://schemas.microsoft.com/office/word/2016/wordml/cid" xmlns:w16se="http://schemas.microsoft.com/office/word/2015/wordml/symex" mc:Ignorable="w14 w15 w16se w16cid">
   <w:docDefaults>
     <w:rPrDefault>
       <w:rPr>
@@ -6144,7 +5886,7 @@
       </w:pPr>
     </w:pPrDefault>
   </w:docDefaults>
-  <w:latentStyles w:defLockedState="0" w:defUIPriority="99" w:defSemiHidden="0" w:defUnhideWhenUsed="0" w:defQFormat="0" w:count="371">
+  <w:latentStyles w:defLockedState="0" w:defUIPriority="99" w:defSemiHidden="0" w:defUnhideWhenUsed="0" w:defQFormat="0" w:count="375">
     <w:lsdException w:name="Normal" w:uiPriority="0" w:qFormat="1"/>
     <w:lsdException w:name="heading 1" w:uiPriority="9" w:qFormat="1"/>
     <w:lsdException w:name="heading 2" w:semiHidden="1" w:uiPriority="9" w:unhideWhenUsed="1" w:qFormat="1"/>
@@ -6250,7 +5992,6 @@
     <w:lsdException w:name="HTML Sample" w:semiHidden="1" w:unhideWhenUsed="1"/>
     <w:lsdException w:name="HTML Typewriter" w:semiHidden="1" w:unhideWhenUsed="1"/>
     <w:lsdException w:name="HTML Variable" w:semiHidden="1" w:unhideWhenUsed="1"/>
-    <w:lsdException w:name="Normal Table" w:semiHidden="1" w:unhideWhenUsed="1"/>
     <w:lsdException w:name="annotation subject" w:semiHidden="1" w:unhideWhenUsed="1"/>
     <w:lsdException w:name="No List" w:semiHidden="1" w:unhideWhenUsed="1"/>
     <w:lsdException w:name="Outline List 1" w:semiHidden="1" w:unhideWhenUsed="1"/>
@@ -6294,10 +6035,8 @@
     <w:lsdException w:name="Table Elegant" w:semiHidden="1" w:unhideWhenUsed="1"/>
     <w:lsdException w:name="Table Professional" w:semiHidden="1" w:unhideWhenUsed="1"/>
     <w:lsdException w:name="Table Subtle 1" w:semiHidden="1" w:unhideWhenUsed="1"/>
-    <w:lsdException w:name="Table Subtle 2" w:semiHidden="1" w:unhideWhenUsed="1"/>
     <w:lsdException w:name="Table Web 1" w:semiHidden="1" w:unhideWhenUsed="1"/>
     <w:lsdException w:name="Table Web 2" w:semiHidden="1" w:unhideWhenUsed="1"/>
-    <w:lsdException w:name="Table Web 3" w:semiHidden="1" w:unhideWhenUsed="1"/>
     <w:lsdException w:name="Balloon Text" w:semiHidden="1" w:unhideWhenUsed="1"/>
     <w:lsdException w:name="Table Grid" w:uiPriority="59"/>
     <w:lsdException w:name="Table Theme" w:semiHidden="1" w:unhideWhenUsed="1"/>
@@ -6516,19 +6255,23 @@
     <w:lsdException w:name="List Table 5 Dark Accent 6" w:uiPriority="50"/>
     <w:lsdException w:name="List Table 6 Colorful Accent 6" w:uiPriority="51"/>
     <w:lsdException w:name="List Table 7 Colorful Accent 6" w:uiPriority="52"/>
+    <w:lsdException w:name="Mention" w:semiHidden="1" w:unhideWhenUsed="1"/>
+    <w:lsdException w:name="Smart Hyperlink" w:semiHidden="1" w:unhideWhenUsed="1"/>
+    <w:lsdException w:name="Hashtag" w:semiHidden="1" w:unhideWhenUsed="1"/>
+    <w:lsdException w:name="Unresolved Mention" w:semiHidden="1" w:unhideWhenUsed="1"/>
   </w:latentStyles>
-  <w:style w:type="paragraph" w:default="1" w:styleId="a0">
+  <w:style w:type="paragraph" w:default="1" w:styleId="Normal">
     <w:name w:val="Normal"/>
     <w:qFormat/>
   </w:style>
-  <w:style w:type="paragraph" w:styleId="1">
+  <w:style w:type="paragraph" w:styleId="Heading1">
     <w:name w:val="heading 1"/>
-    <w:basedOn w:val="a0"/>
-    <w:next w:val="a0"/>
-    <w:link w:val="1Char"/>
+    <w:basedOn w:val="Normal"/>
+    <w:next w:val="Normal"/>
+    <w:link w:val="Heading1Char"/>
     <w:uiPriority w:val="9"/>
     <w:qFormat/>
-    <w:rsid w:val="00987CB2"/>
+    <w:rsid w:val="00AF3898"/>
     <w:pPr>
       <w:keepNext/>
       <w:keepLines/>
@@ -6536,22 +6279,22 @@
       <w:outlineLvl w:val="0"/>
     </w:pPr>
     <w:rPr>
-      <w:rFonts w:asciiTheme="majorHAnsi" w:eastAsiaTheme="majorEastAsia" w:hAnsiTheme="majorHAnsi" w:cstheme="majorBidi"/>
-      <w:color w:val="365F91" w:themeColor="accent1" w:themeShade="BF"/>
-      <w:sz w:val="32"/>
+      <w:rFonts w:asciiTheme="minorBidi" w:eastAsiaTheme="majorEastAsia" w:hAnsiTheme="minorBidi" w:cstheme="majorBidi"/>
+      <w:b/>
+      <w:color w:val="000000" w:themeColor="text1"/>
+      <w:sz w:val="96"/>
       <w:szCs w:val="32"/>
     </w:rPr>
   </w:style>
-  <w:style w:type="paragraph" w:styleId="2">
+  <w:style w:type="paragraph" w:styleId="Heading2">
     <w:name w:val="heading 2"/>
-    <w:basedOn w:val="a0"/>
-    <w:next w:val="a0"/>
-    <w:link w:val="2Char"/>
+    <w:basedOn w:val="Normal"/>
+    <w:next w:val="Normal"/>
+    <w:link w:val="Heading2Char"/>
     <w:uiPriority w:val="9"/>
-    <w:semiHidden/>
     <w:unhideWhenUsed/>
     <w:qFormat/>
-    <w:rsid w:val="00987CB2"/>
+    <w:rsid w:val="00AF3898"/>
     <w:pPr>
       <w:keepNext/>
       <w:keepLines/>
@@ -6559,17 +6302,18 @@
       <w:outlineLvl w:val="1"/>
     </w:pPr>
     <w:rPr>
-      <w:rFonts w:asciiTheme="majorHAnsi" w:eastAsiaTheme="majorEastAsia" w:hAnsiTheme="majorHAnsi" w:cstheme="majorBidi"/>
-      <w:color w:val="365F91" w:themeColor="accent1" w:themeShade="BF"/>
-      <w:sz w:val="26"/>
+      <w:rFonts w:eastAsiaTheme="majorEastAsia" w:cstheme="majorBidi"/>
+      <w:b/>
+      <w:color w:val="000000" w:themeColor="text1"/>
+      <w:sz w:val="48"/>
       <w:szCs w:val="26"/>
     </w:rPr>
   </w:style>
-  <w:style w:type="paragraph" w:styleId="3">
+  <w:style w:type="paragraph" w:styleId="Heading3">
     <w:name w:val="heading 3"/>
-    <w:basedOn w:val="a0"/>
-    <w:next w:val="a0"/>
-    <w:link w:val="3Char"/>
+    <w:basedOn w:val="Normal"/>
+    <w:next w:val="Normal"/>
+    <w:link w:val="Heading3Char"/>
     <w:uiPriority w:val="9"/>
     <w:semiHidden/>
     <w:unhideWhenUsed/>
@@ -6588,13 +6332,13 @@
       <w:szCs w:val="24"/>
     </w:rPr>
   </w:style>
-  <w:style w:type="character" w:default="1" w:styleId="a1">
+  <w:style w:type="character" w:default="1" w:styleId="DefaultParagraphFont">
     <w:name w:val="Default Paragraph Font"/>
     <w:uiPriority w:val="1"/>
     <w:semiHidden/>
     <w:unhideWhenUsed/>
   </w:style>
-  <w:style w:type="table" w:default="1" w:styleId="a2">
+  <w:style w:type="table" w:default="1" w:styleId="TableNormal">
     <w:name w:val="Normal Table"/>
     <w:uiPriority w:val="99"/>
     <w:semiHidden/>
@@ -6609,22 +6353,21 @@
       </w:tblCellMar>
     </w:tblPr>
   </w:style>
-  <w:style w:type="numbering" w:default="1" w:styleId="a3">
+  <w:style w:type="numbering" w:default="1" w:styleId="NoList">
     <w:name w:val="No List"/>
     <w:uiPriority w:val="99"/>
     <w:semiHidden/>
     <w:unhideWhenUsed/>
   </w:style>
-  <w:style w:type="table" w:styleId="a4">
+  <w:style w:type="table" w:styleId="TableGrid">
     <w:name w:val="Table Grid"/>
-    <w:basedOn w:val="a2"/>
+    <w:basedOn w:val="TableNormal"/>
     <w:uiPriority w:val="59"/>
     <w:rsid w:val="00863ABE"/>
     <w:pPr>
       <w:spacing w:line="240" w:lineRule="auto"/>
     </w:pPr>
     <w:tblPr>
-      <w:tblInd w:w="0" w:type="dxa"/>
       <w:tblBorders>
         <w:top w:val="single" w:sz="4" w:space="0" w:color="auto"/>
         <w:left w:val="single" w:sz="4" w:space="0" w:color="auto"/>
@@ -6633,12 +6376,6 @@
         <w:insideH w:val="single" w:sz="4" w:space="0" w:color="auto"/>
         <w:insideV w:val="single" w:sz="4" w:space="0" w:color="auto"/>
       </w:tblBorders>
-      <w:tblCellMar>
-        <w:top w:w="0" w:type="dxa"/>
-        <w:left w:w="108" w:type="dxa"/>
-        <w:bottom w:w="0" w:type="dxa"/>
-        <w:right w:w="108" w:type="dxa"/>
-      </w:tblCellMar>
     </w:tblPr>
   </w:style>
   <w:style w:type="paragraph" w:customStyle="1" w:styleId="Default">
@@ -6658,10 +6395,10 @@
       <w:lang w:val="en-US"/>
     </w:rPr>
   </w:style>
-  <w:style w:type="paragraph" w:styleId="a5">
+  <w:style w:type="paragraph" w:styleId="Header">
     <w:name w:val="header"/>
-    <w:basedOn w:val="a0"/>
-    <w:link w:val="Char"/>
+    <w:basedOn w:val="Normal"/>
+    <w:link w:val="HeaderChar"/>
     <w:uiPriority w:val="99"/>
     <w:unhideWhenUsed/>
     <w:rsid w:val="00292486"/>
@@ -6673,17 +6410,17 @@
       <w:spacing w:line="240" w:lineRule="auto"/>
     </w:pPr>
   </w:style>
-  <w:style w:type="character" w:customStyle="1" w:styleId="Char">
-    <w:name w:val="رأس الصفحة Char"/>
-    <w:basedOn w:val="a1"/>
-    <w:link w:val="a5"/>
+  <w:style w:type="character" w:customStyle="1" w:styleId="HeaderChar">
+    <w:name w:val="Header Char"/>
+    <w:basedOn w:val="DefaultParagraphFont"/>
+    <w:link w:val="Header"/>
     <w:uiPriority w:val="99"/>
     <w:rsid w:val="00292486"/>
   </w:style>
-  <w:style w:type="paragraph" w:styleId="a6">
+  <w:style w:type="paragraph" w:styleId="Footer">
     <w:name w:val="footer"/>
-    <w:basedOn w:val="a0"/>
-    <w:link w:val="Char0"/>
+    <w:basedOn w:val="Normal"/>
+    <w:link w:val="FooterChar"/>
     <w:uiPriority w:val="99"/>
     <w:unhideWhenUsed/>
     <w:rsid w:val="00292486"/>
@@ -6695,18 +6432,18 @@
       <w:spacing w:line="240" w:lineRule="auto"/>
     </w:pPr>
   </w:style>
-  <w:style w:type="character" w:customStyle="1" w:styleId="Char0">
-    <w:name w:val="تذييل الصفحة Char"/>
-    <w:basedOn w:val="a1"/>
-    <w:link w:val="a6"/>
+  <w:style w:type="character" w:customStyle="1" w:styleId="FooterChar">
+    <w:name w:val="Footer Char"/>
+    <w:basedOn w:val="DefaultParagraphFont"/>
+    <w:link w:val="Footer"/>
     <w:uiPriority w:val="99"/>
     <w:rsid w:val="00292486"/>
   </w:style>
-  <w:style w:type="paragraph" w:styleId="a7">
+  <w:style w:type="paragraph" w:styleId="Title">
     <w:name w:val="Title"/>
-    <w:basedOn w:val="a0"/>
-    <w:next w:val="a0"/>
-    <w:link w:val="Char1"/>
+    <w:basedOn w:val="Normal"/>
+    <w:next w:val="Normal"/>
+    <w:link w:val="TitleChar"/>
     <w:uiPriority w:val="10"/>
     <w:qFormat/>
     <w:rsid w:val="003634D3"/>
@@ -6722,10 +6459,10 @@
       <w:szCs w:val="56"/>
     </w:rPr>
   </w:style>
-  <w:style w:type="character" w:customStyle="1" w:styleId="Char1">
-    <w:name w:val="العنوان Char"/>
-    <w:basedOn w:val="a1"/>
-    <w:link w:val="a7"/>
+  <w:style w:type="character" w:customStyle="1" w:styleId="TitleChar">
+    <w:name w:val="Title Char"/>
+    <w:basedOn w:val="DefaultParagraphFont"/>
+    <w:link w:val="Title"/>
     <w:uiPriority w:val="10"/>
     <w:rsid w:val="003634D3"/>
     <w:rPr>
@@ -6736,9 +6473,9 @@
       <w:szCs w:val="56"/>
     </w:rPr>
   </w:style>
-  <w:style w:type="paragraph" w:styleId="a8">
+  <w:style w:type="paragraph" w:styleId="ListParagraph">
     <w:name w:val="List Paragraph"/>
-    <w:basedOn w:val="a0"/>
+    <w:basedOn w:val="Normal"/>
     <w:uiPriority w:val="34"/>
     <w:qFormat/>
     <w:rsid w:val="00727AD8"/>
@@ -6749,8 +6486,8 @@
   </w:style>
   <w:style w:type="paragraph" w:customStyle="1" w:styleId="SectionLabel">
     <w:name w:val="Section Label"/>
-    <w:basedOn w:val="a0"/>
-    <w:next w:val="a9"/>
+    <w:basedOn w:val="Normal"/>
+    <w:next w:val="BodyText"/>
     <w:rsid w:val="00DC1D3D"/>
     <w:pPr>
       <w:keepNext/>
@@ -6771,9 +6508,9 @@
       <w:lang w:val="en-GB"/>
     </w:rPr>
   </w:style>
-  <w:style w:type="paragraph" w:styleId="10">
+  <w:style w:type="paragraph" w:styleId="TOC1">
     <w:name w:val="toc 1"/>
-    <w:basedOn w:val="a0"/>
+    <w:basedOn w:val="Normal"/>
     <w:uiPriority w:val="39"/>
     <w:rsid w:val="00DC1D3D"/>
     <w:pPr>
@@ -6792,9 +6529,9 @@
       <w:lang w:val="en-US"/>
     </w:rPr>
   </w:style>
-  <w:style w:type="paragraph" w:styleId="20">
+  <w:style w:type="paragraph" w:styleId="TOC2">
     <w:name w:val="toc 2"/>
-    <w:basedOn w:val="a0"/>
+    <w:basedOn w:val="Normal"/>
     <w:uiPriority w:val="39"/>
     <w:rsid w:val="00DC1D3D"/>
     <w:pPr>
@@ -6813,9 +6550,9 @@
       <w:lang w:val="en-US"/>
     </w:rPr>
   </w:style>
-  <w:style w:type="paragraph" w:styleId="5">
+  <w:style w:type="paragraph" w:styleId="TOC5">
     <w:name w:val="toc 5"/>
-    <w:basedOn w:val="a0"/>
+    <w:basedOn w:val="Normal"/>
     <w:uiPriority w:val="39"/>
     <w:rsid w:val="00DC1D3D"/>
     <w:pPr>
@@ -6835,7 +6572,7 @@
   </w:style>
   <w:style w:type="paragraph" w:customStyle="1" w:styleId="TOCBase">
     <w:name w:val="TOC Base"/>
-    <w:basedOn w:val="a0"/>
+    <w:basedOn w:val="Normal"/>
     <w:rsid w:val="00DC1D3D"/>
     <w:pPr>
       <w:tabs>
@@ -6852,7 +6589,7 @@
   </w:style>
   <w:style w:type="character" w:styleId="Hyperlink">
     <w:name w:val="Hyperlink"/>
-    <w:basedOn w:val="a1"/>
+    <w:basedOn w:val="DefaultParagraphFont"/>
     <w:uiPriority w:val="99"/>
     <w:rsid w:val="00DC1D3D"/>
     <w:rPr>
@@ -6863,13 +6600,13 @@
   <w:style w:type="paragraph" w:customStyle="1" w:styleId="Style1">
     <w:name w:val="Style1"/>
     <w:basedOn w:val="SectionLabel"/>
-    <w:next w:val="aa"/>
+    <w:next w:val="BlockText"/>
     <w:rsid w:val="00DC1D3D"/>
   </w:style>
-  <w:style w:type="paragraph" w:styleId="6">
+  <w:style w:type="paragraph" w:styleId="TOC6">
     <w:name w:val="toc 6"/>
-    <w:basedOn w:val="a0"/>
-    <w:next w:val="a0"/>
+    <w:basedOn w:val="Normal"/>
+    <w:next w:val="Normal"/>
     <w:autoRedefine/>
     <w:semiHidden/>
     <w:rsid w:val="00DC1D3D"/>
@@ -6882,10 +6619,10 @@
       <w:lang w:val="en-US"/>
     </w:rPr>
   </w:style>
-  <w:style w:type="paragraph" w:styleId="a9">
+  <w:style w:type="paragraph" w:styleId="BodyText">
     <w:name w:val="Body Text"/>
-    <w:basedOn w:val="a0"/>
-    <w:link w:val="Char2"/>
+    <w:basedOn w:val="Normal"/>
+    <w:link w:val="BodyTextChar"/>
     <w:uiPriority w:val="99"/>
     <w:semiHidden/>
     <w:unhideWhenUsed/>
@@ -6894,17 +6631,17 @@
       <w:spacing w:after="120"/>
     </w:pPr>
   </w:style>
-  <w:style w:type="character" w:customStyle="1" w:styleId="Char2">
-    <w:name w:val="نص أساسي Char"/>
-    <w:basedOn w:val="a1"/>
-    <w:link w:val="a9"/>
+  <w:style w:type="character" w:customStyle="1" w:styleId="BodyTextChar">
+    <w:name w:val="Body Text Char"/>
+    <w:basedOn w:val="DefaultParagraphFont"/>
+    <w:link w:val="BodyText"/>
     <w:uiPriority w:val="99"/>
     <w:semiHidden/>
     <w:rsid w:val="00DC1D3D"/>
   </w:style>
-  <w:style w:type="paragraph" w:styleId="aa">
+  <w:style w:type="paragraph" w:styleId="BlockText">
     <w:name w:val="Block Text"/>
-    <w:basedOn w:val="a0"/>
+    <w:basedOn w:val="Normal"/>
     <w:uiPriority w:val="99"/>
     <w:semiHidden/>
     <w:unhideWhenUsed/>
@@ -6925,10 +6662,10 @@
       <w:color w:val="4F81BD" w:themeColor="accent1"/>
     </w:rPr>
   </w:style>
-  <w:style w:type="paragraph" w:styleId="ab">
+  <w:style w:type="paragraph" w:styleId="BalloonText">
     <w:name w:val="Balloon Text"/>
-    <w:basedOn w:val="a0"/>
-    <w:link w:val="Char3"/>
+    <w:basedOn w:val="Normal"/>
+    <w:link w:val="BalloonTextChar"/>
     <w:uiPriority w:val="99"/>
     <w:semiHidden/>
     <w:unhideWhenUsed/>
@@ -6942,10 +6679,10 @@
       <w:szCs w:val="18"/>
     </w:rPr>
   </w:style>
-  <w:style w:type="character" w:customStyle="1" w:styleId="Char3">
-    <w:name w:val="نص في بالون Char"/>
-    <w:basedOn w:val="a1"/>
-    <w:link w:val="ab"/>
+  <w:style w:type="character" w:customStyle="1" w:styleId="BalloonTextChar">
+    <w:name w:val="Balloon Text Char"/>
+    <w:basedOn w:val="DefaultParagraphFont"/>
+    <w:link w:val="BalloonText"/>
     <w:uiPriority w:val="99"/>
     <w:semiHidden/>
     <w:rsid w:val="007934A7"/>
@@ -6955,37 +6692,38 @@
       <w:szCs w:val="18"/>
     </w:rPr>
   </w:style>
-  <w:style w:type="character" w:customStyle="1" w:styleId="1Char">
-    <w:name w:val="عنوان 1 Char"/>
-    <w:basedOn w:val="a1"/>
-    <w:link w:val="1"/>
+  <w:style w:type="character" w:customStyle="1" w:styleId="Heading1Char">
+    <w:name w:val="Heading 1 Char"/>
+    <w:basedOn w:val="DefaultParagraphFont"/>
+    <w:link w:val="Heading1"/>
     <w:uiPriority w:val="9"/>
-    <w:rsid w:val="00987CB2"/>
+    <w:rsid w:val="00AF3898"/>
     <w:rPr>
-      <w:rFonts w:asciiTheme="majorHAnsi" w:eastAsiaTheme="majorEastAsia" w:hAnsiTheme="majorHAnsi" w:cstheme="majorBidi"/>
-      <w:color w:val="365F91" w:themeColor="accent1" w:themeShade="BF"/>
-      <w:sz w:val="32"/>
+      <w:rFonts w:asciiTheme="minorBidi" w:eastAsiaTheme="majorEastAsia" w:hAnsiTheme="minorBidi" w:cstheme="majorBidi"/>
+      <w:b/>
+      <w:color w:val="000000" w:themeColor="text1"/>
+      <w:sz w:val="96"/>
       <w:szCs w:val="32"/>
     </w:rPr>
   </w:style>
-  <w:style w:type="character" w:customStyle="1" w:styleId="2Char">
-    <w:name w:val="عنوان 2 Char"/>
-    <w:basedOn w:val="a1"/>
-    <w:link w:val="2"/>
+  <w:style w:type="character" w:customStyle="1" w:styleId="Heading2Char">
+    <w:name w:val="Heading 2 Char"/>
+    <w:basedOn w:val="DefaultParagraphFont"/>
+    <w:link w:val="Heading2"/>
     <w:uiPriority w:val="9"/>
-    <w:semiHidden/>
-    <w:rsid w:val="00987CB2"/>
+    <w:rsid w:val="00AF3898"/>
     <w:rPr>
-      <w:rFonts w:asciiTheme="majorHAnsi" w:eastAsiaTheme="majorEastAsia" w:hAnsiTheme="majorHAnsi" w:cstheme="majorBidi"/>
-      <w:color w:val="365F91" w:themeColor="accent1" w:themeShade="BF"/>
-      <w:sz w:val="26"/>
+      <w:rFonts w:eastAsiaTheme="majorEastAsia" w:cstheme="majorBidi"/>
+      <w:b/>
+      <w:color w:val="000000" w:themeColor="text1"/>
+      <w:sz w:val="48"/>
       <w:szCs w:val="26"/>
     </w:rPr>
   </w:style>
-  <w:style w:type="character" w:customStyle="1" w:styleId="3Char">
-    <w:name w:val="عنوان 3 Char"/>
-    <w:basedOn w:val="a1"/>
-    <w:link w:val="3"/>
+  <w:style w:type="character" w:customStyle="1" w:styleId="Heading3Char">
+    <w:name w:val="Heading 3 Char"/>
+    <w:basedOn w:val="DefaultParagraphFont"/>
+    <w:link w:val="Heading3"/>
     <w:uiPriority w:val="9"/>
     <w:semiHidden/>
     <w:rsid w:val="00987CB2"/>
@@ -6996,9 +6734,9 @@
       <w:szCs w:val="24"/>
     </w:rPr>
   </w:style>
-  <w:style w:type="paragraph" w:styleId="ac">
+  <w:style w:type="paragraph" w:styleId="NoSpacing">
     <w:name w:val="No Spacing"/>
-    <w:link w:val="Char4"/>
+    <w:link w:val="NoSpacingChar"/>
     <w:uiPriority w:val="1"/>
     <w:qFormat/>
     <w:rsid w:val="00996E57"/>
@@ -7010,10 +6748,10 @@
       <w:lang w:val="en-US"/>
     </w:rPr>
   </w:style>
-  <w:style w:type="paragraph" w:styleId="9">
+  <w:style w:type="paragraph" w:styleId="TOC9">
     <w:name w:val="toc 9"/>
-    <w:basedOn w:val="a0"/>
-    <w:next w:val="a0"/>
+    <w:basedOn w:val="Normal"/>
+    <w:next w:val="Normal"/>
     <w:autoRedefine/>
     <w:uiPriority w:val="39"/>
     <w:semiHidden/>
@@ -7026,8 +6764,8 @@
   </w:style>
   <w:style w:type="paragraph" w:styleId="Index1">
     <w:name w:val="index 1"/>
-    <w:basedOn w:val="a0"/>
-    <w:next w:val="a0"/>
+    <w:basedOn w:val="Normal"/>
+    <w:next w:val="Normal"/>
     <w:autoRedefine/>
     <w:uiPriority w:val="99"/>
     <w:semiHidden/>
@@ -7038,10 +6776,10 @@
       <w:ind w:left="220" w:hanging="220"/>
     </w:pPr>
   </w:style>
-  <w:style w:type="character" w:customStyle="1" w:styleId="Char4">
-    <w:name w:val="بلا تباعد Char"/>
-    <w:basedOn w:val="a1"/>
-    <w:link w:val="ac"/>
+  <w:style w:type="character" w:customStyle="1" w:styleId="NoSpacingChar">
+    <w:name w:val="No Spacing Char"/>
+    <w:basedOn w:val="DefaultParagraphFont"/>
+    <w:link w:val="NoSpacing"/>
     <w:uiPriority w:val="1"/>
     <w:rsid w:val="00996E57"/>
     <w:rPr>
@@ -7049,9 +6787,9 @@
       <w:lang w:val="en-US"/>
     </w:rPr>
   </w:style>
-  <w:style w:type="paragraph" w:styleId="a">
+  <w:style w:type="paragraph" w:styleId="ListContinue">
     <w:name w:val="List Continue"/>
-    <w:basedOn w:val="ad"/>
+    <w:basedOn w:val="List"/>
     <w:rsid w:val="00F24891"/>
     <w:pPr>
       <w:numPr>
@@ -7073,9 +6811,9 @@
       <w:lang w:val="en-GB"/>
     </w:rPr>
   </w:style>
-  <w:style w:type="paragraph" w:styleId="ad">
+  <w:style w:type="paragraph" w:styleId="List">
     <w:name w:val="List"/>
-    <w:basedOn w:val="a0"/>
+    <w:basedOn w:val="Normal"/>
     <w:uiPriority w:val="99"/>
     <w:semiHidden/>
     <w:unhideWhenUsed/>
@@ -7396,7 +7134,7 @@
 </file>
 
 <file path=customXml/itemProps1.xml><?xml version="1.0" encoding="utf-8"?>
-<ds:datastoreItem xmlns:ds="http://schemas.openxmlformats.org/officeDocument/2006/customXml" ds:itemID="{119B4071-BF01-4227-9F43-F131106D9DA6}">
+<ds:datastoreItem xmlns:ds="http://schemas.openxmlformats.org/officeDocument/2006/customXml" ds:itemID="{24954DD9-4D21-4B13-BFC4-9F99D54CF228}">
   <ds:schemaRefs>
     <ds:schemaRef ds:uri="http://schemas.openxmlformats.org/officeDocument/2006/bibliography"/>
   </ds:schemaRefs>

</xml_diff>